<commit_message>
new article and resource
</commit_message>
<xml_diff>
--- a/doc/An_Unfortunate_Assignment_scenario.docx
+++ b/doc/An_Unfortunate_Assignment_scenario.docx
@@ -19,7 +19,57 @@
       </w:pPr>
       <w:r>
         <w:rPr/>
-        <w:t xml:space="preserve">This scenario is intended for 6 players of moderate skill level. One player must play Jonathan Crown or the keeper must use Crown to begin the play. The assignment starts with Mr. Crown and he in turn hires the other players for specific jobs. Though everyone will have a specific part to play it may not be easy for the keeper to keep everyone together. </w:t>
+        <w:t xml:space="preserve">This scenario is intended for 6 players of moderate skill level </w:t>
+      </w:r>
+      <w:r>
+        <w:rPr/>
+        <w:t xml:space="preserve">and You should be able to play this scenario in one to two sessions of varying length. </w:t>
+      </w:r>
+      <w:r>
+        <w:rPr/>
+        <w:t xml:space="preserve">One player must play Jonathan Crown or the keeper must use Crown to begin the play. The assignment starts with Mr. Crown and he in turn hires the other players for specific jobs. Though everyone will have a specific part to play it may not be easy for the keeper to keep everyone together. </w:t>
+      </w:r>
+      <w:r>
+        <w:rPr/>
+        <w:t>Pre-generated characters are provided which match the various tasks Mr. Crown will require through the scenario. The scenario is written with the pre-gen characters in mind. If you would like to use different professions you can, but try to make them fit the skills that the pre-gen character you are replacing has. Also be aware that some of the scenario descriptions may have references to the pre-gen characters so you will need to change those accordingly.</w:t>
+      </w:r>
+    </w:p>
+    <w:p>
+      <w:pPr>
+        <w:pStyle w:val="Normal"/>
+        <w:rPr/>
+      </w:pPr>
+      <w:r>
+        <w:rPr/>
+      </w:r>
+    </w:p>
+    <w:p>
+      <w:pPr>
+        <w:pStyle w:val="Normal"/>
+        <w:rPr/>
+      </w:pPr>
+      <w:r>
+        <w:rPr/>
+        <w:t>Players Info:</w:t>
+      </w:r>
+    </w:p>
+    <w:p>
+      <w:pPr>
+        <w:pStyle w:val="Normal"/>
+        <w:rPr/>
+      </w:pPr>
+      <w:r>
+        <w:rPr/>
+        <w:t>Mr. Johnathan Crown</w:t>
+      </w:r>
+    </w:p>
+    <w:p>
+      <w:pPr>
+        <w:pStyle w:val="Normal"/>
+        <w:rPr/>
+      </w:pPr>
+      <w:r>
+        <w:rPr/>
       </w:r>
     </w:p>
     <w:sectPr>

</xml_diff>